<commit_message>
exclusive event for event component
</commit_message>
<xml_diff>
--- a/Confluence/Report2.docx
+++ b/Confluence/Report2.docx
@@ -936,65 +936,8 @@
           <w:rFonts w:cs="Times New Roman"/>
           <w:lang w:val="uk-UA"/>
         </w:rPr>
-        <w:t xml:space="preserve">Кінцевий продукт – гра у жанрі </w:t>
-      </w:r>
-      <w:proofErr w:type="spellStart"/>
-      <w:r>
-        <w:rPr>
-          <w:rFonts w:cs="Times New Roman"/>
-          <w:lang w:val="uk-UA"/>
-        </w:rPr>
-        <w:t>platformer</w:t>
-      </w:r>
-      <w:proofErr w:type="spellEnd"/>
-      <w:r>
-        <w:rPr>
-          <w:rFonts w:cs="Times New Roman"/>
-          <w:lang w:val="uk-UA"/>
-        </w:rPr>
-        <w:t xml:space="preserve"> з елементами </w:t>
-      </w:r>
-      <w:proofErr w:type="spellStart"/>
-      <w:r>
-        <w:rPr>
-          <w:rFonts w:cs="Times New Roman"/>
-          <w:lang w:val="uk-UA"/>
-        </w:rPr>
-        <w:t>run</w:t>
-      </w:r>
-      <w:proofErr w:type="spellEnd"/>
-      <w:r>
-        <w:rPr>
-          <w:rFonts w:cs="Times New Roman"/>
-          <w:lang w:val="uk-UA"/>
-        </w:rPr>
-        <w:t xml:space="preserve"> </w:t>
-      </w:r>
-      <w:proofErr w:type="spellStart"/>
-      <w:r>
-        <w:rPr>
-          <w:rFonts w:cs="Times New Roman"/>
-          <w:lang w:val="uk-UA"/>
-        </w:rPr>
-        <w:t>and</w:t>
-      </w:r>
-      <w:proofErr w:type="spellEnd"/>
-      <w:r>
-        <w:rPr>
-          <w:rFonts w:cs="Times New Roman"/>
-          <w:lang w:val="uk-UA"/>
-        </w:rPr>
-        <w:t xml:space="preserve"> </w:t>
-      </w:r>
-      <w:proofErr w:type="spellStart"/>
-      <w:r>
-        <w:rPr>
-          <w:rFonts w:cs="Times New Roman"/>
-          <w:lang w:val="uk-UA"/>
-        </w:rPr>
-        <w:t>gun</w:t>
-      </w:r>
-      <w:proofErr w:type="spellEnd"/>
+        <w:t>Кінцевий продукт – гра у жанрі platformer з елементами run and gun</w:t>
+      </w:r>
       <w:r>
         <w:rPr>
           <w:rFonts w:cs="Times New Roman"/>
@@ -1511,21 +1454,7 @@
                 <w:rFonts w:cs="Times New Roman"/>
                 <w:lang w:val="uk-UA"/>
               </w:rPr>
-              <w:t xml:space="preserve">Збільшення навантаження на </w:t>
-            </w:r>
-            <w:r>
-              <w:rPr>
-                <w:rFonts w:cs="Times New Roman"/>
-                <w:lang w:val="uk-UA"/>
-              </w:rPr>
-              <w:t xml:space="preserve">працездатних </w:t>
-            </w:r>
-            <w:r>
-              <w:rPr>
-                <w:rFonts w:cs="Times New Roman"/>
-                <w:lang w:val="uk-UA"/>
-              </w:rPr>
-              <w:t>розробників. Переробітки.</w:t>
+              <w:t>Збільшення навантаження на працездатних розробників. Переробітки.</w:t>
             </w:r>
           </w:p>
         </w:tc>
@@ -1845,23 +1774,7 @@
           <w:rFonts w:cs="Times New Roman"/>
           <w:lang w:val="uk-UA"/>
         </w:rPr>
-        <w:t xml:space="preserve"> три етапи. Перший довжиною у два тижні, інші два по одному, через брак часу. На першому періоді створюється грабельна частина гри з її базовим функціоналом. На другому етапі йде покращення реалізованих елементів гри, та на третьому – баги та тестування. Буфер у тиждень на </w:t>
-      </w:r>
-      <w:proofErr w:type="spellStart"/>
-      <w:r>
-        <w:rPr>
-          <w:rFonts w:cs="Times New Roman"/>
-          <w:lang w:val="uk-UA"/>
-        </w:rPr>
-        <w:t>полішинг</w:t>
-      </w:r>
-      <w:proofErr w:type="spellEnd"/>
-      <w:r>
-        <w:rPr>
-          <w:rFonts w:cs="Times New Roman"/>
-          <w:lang w:val="uk-UA"/>
-        </w:rPr>
-        <w:t xml:space="preserve"> у третьому етапі дає можливість встигнути доробити борги попередніх етапів, якщо такі виникнуть.</w:t>
+        <w:t xml:space="preserve"> три етапи. Перший довжиною у два тижні, інші два по одному, через брак часу. На першому періоді створюється грабельна частина гри з її базовим функціоналом. На другому етапі йде покращення реалізованих елементів гри, та на третьому – баги та тестування. Буфер у тиждень на полішинг у третьому етапі дає можливість встигнути доробити борги попередніх етапів, якщо такі виникнуть.</w:t>
       </w:r>
     </w:p>
     <w:tbl>
@@ -2243,21 +2156,12 @@
                 <w:lang w:val="uk-UA"/>
               </w:rPr>
             </w:pPr>
-            <w:proofErr w:type="spellStart"/>
-            <w:r>
-              <w:rPr>
-                <w:rFonts w:cs="Times New Roman"/>
-                <w:lang w:val="uk-UA"/>
-              </w:rPr>
-              <w:t>Полішинг</w:t>
-            </w:r>
-            <w:proofErr w:type="spellEnd"/>
-            <w:r>
-              <w:rPr>
-                <w:rFonts w:cs="Times New Roman"/>
-                <w:lang w:val="uk-UA"/>
-              </w:rPr>
-              <w:t xml:space="preserve"> проекту, доробка незакінченого функціоналу у  попередніх етапах. Полагодження багів та тестування.</w:t>
+            <w:r>
+              <w:rPr>
+                <w:rFonts w:cs="Times New Roman"/>
+                <w:lang w:val="uk-UA"/>
+              </w:rPr>
+              <w:t>Полішинг проекту, доробка незакінченого функціоналу у  попередніх етапах. Полагодження багів та тестування.</w:t>
             </w:r>
           </w:p>
         </w:tc>
@@ -2350,6 +2254,28 @@
         <w:t>Графік розробки:</w:t>
       </w:r>
       <w:bookmarkEnd w:id="3"/>
+      <w:r>
+        <w:rPr>
+          <w:szCs w:val="28"/>
+          <w:lang w:val="ru-RU"/>
+        </w:rPr>
+        <w:t xml:space="preserve"> </w:t>
+      </w:r>
+      <w:r>
+        <w:rPr>
+          <w:color w:val="FF0000"/>
+          <w:szCs w:val="28"/>
+          <w:lang w:val="ru-RU"/>
+        </w:rPr>
+        <w:t>Графік</w:t>
+      </w:r>
+      <w:r>
+        <w:rPr>
+          <w:color w:val="FF0000"/>
+          <w:szCs w:val="28"/>
+        </w:rPr>
+        <w:t xml:space="preserve"> робіт</w:t>
+      </w:r>
     </w:p>
     <w:p>
       <w:pPr>
@@ -2370,6 +2296,7 @@
       <w:r>
         <w:rPr>
           <w:rFonts w:cs="Times New Roman"/>
+          <w:noProof/>
           <w:lang w:val="ru-RU"/>
         </w:rPr>
         <w:drawing>
@@ -2420,6 +2347,7 @@
       <w:r>
         <w:rPr>
           <w:rFonts w:cs="Times New Roman"/>
+          <w:noProof/>
           <w:lang w:val="ru-RU"/>
         </w:rPr>
         <w:drawing>
@@ -2543,14 +2471,12 @@
         </w:rPr>
         <w:t xml:space="preserve">Для моніторингу обрано </w:t>
       </w:r>
-      <w:proofErr w:type="spellStart"/>
       <w:r>
         <w:rPr>
           <w:rFonts w:cs="Times New Roman"/>
         </w:rPr>
         <w:t>ProjectLibre</w:t>
       </w:r>
-      <w:proofErr w:type="spellEnd"/>
       <w:r>
         <w:rPr>
           <w:rFonts w:cs="Times New Roman"/>
@@ -2591,14 +2517,12 @@
         </w:rPr>
         <w:t xml:space="preserve">. </w:t>
       </w:r>
-      <w:proofErr w:type="spellStart"/>
       <w:r>
         <w:rPr>
           <w:rFonts w:cs="Times New Roman"/>
         </w:rPr>
         <w:t>ProjectLibre</w:t>
       </w:r>
-      <w:proofErr w:type="spellEnd"/>
       <w:r>
         <w:rPr>
           <w:rFonts w:cs="Times New Roman"/>

</xml_diff>

<commit_message>
scene debug fix + update report 2-3
</commit_message>
<xml_diff>
--- a/Confluence/Report2.docx
+++ b/Confluence/Report2.docx
@@ -7,7 +7,7 @@
         <w:rPr>
           <w:b/>
           <w:bCs/>
-          <w:lang w:val="uk-UA"/>
+          <w:lang w:val="ru-RU"/>
         </w:rPr>
       </w:pPr>
     </w:p>
@@ -743,7 +743,7 @@
                 <w:noProof/>
                 <w:webHidden/>
               </w:rPr>
-              <w:t>5</w:t>
+              <w:t>6</w:t>
             </w:r>
             <w:r>
               <w:rPr>
@@ -831,7 +831,7 @@
                 <w:noProof/>
                 <w:webHidden/>
               </w:rPr>
-              <w:t>6</w:t>
+              <w:t>7</w:t>
             </w:r>
             <w:r>
               <w:rPr>
@@ -936,14 +936,71 @@
           <w:rFonts w:cs="Times New Roman"/>
           <w:lang w:val="uk-UA"/>
         </w:rPr>
-        <w:t>Кінцевий продукт – гра у жанрі platformer з елементами run and gun</w:t>
-      </w:r>
-      <w:r>
-        <w:rPr>
-          <w:rFonts w:cs="Times New Roman"/>
-          <w:lang w:val="uk-UA"/>
-        </w:rPr>
-        <w:t>.</w:t>
+        <w:t xml:space="preserve">Кінцевий продукт – гра у жанрі </w:t>
+      </w:r>
+      <w:proofErr w:type="spellStart"/>
+      <w:r>
+        <w:rPr>
+          <w:rFonts w:cs="Times New Roman"/>
+          <w:lang w:val="uk-UA"/>
+        </w:rPr>
+        <w:t>platformer</w:t>
+      </w:r>
+      <w:proofErr w:type="spellEnd"/>
+      <w:r>
+        <w:rPr>
+          <w:rFonts w:cs="Times New Roman"/>
+          <w:lang w:val="uk-UA"/>
+        </w:rPr>
+        <w:t xml:space="preserve"> з елементами </w:t>
+      </w:r>
+      <w:proofErr w:type="spellStart"/>
+      <w:r>
+        <w:rPr>
+          <w:rFonts w:cs="Times New Roman"/>
+          <w:lang w:val="uk-UA"/>
+        </w:rPr>
+        <w:t>run</w:t>
+      </w:r>
+      <w:proofErr w:type="spellEnd"/>
+      <w:r>
+        <w:rPr>
+          <w:rFonts w:cs="Times New Roman"/>
+          <w:lang w:val="uk-UA"/>
+        </w:rPr>
+        <w:t xml:space="preserve"> </w:t>
+      </w:r>
+      <w:proofErr w:type="spellStart"/>
+      <w:r>
+        <w:rPr>
+          <w:rFonts w:cs="Times New Roman"/>
+          <w:lang w:val="uk-UA"/>
+        </w:rPr>
+        <w:t>and</w:t>
+      </w:r>
+      <w:proofErr w:type="spellEnd"/>
+      <w:r>
+        <w:rPr>
+          <w:rFonts w:cs="Times New Roman"/>
+          <w:lang w:val="uk-UA"/>
+        </w:rPr>
+        <w:t xml:space="preserve"> </w:t>
+      </w:r>
+      <w:proofErr w:type="spellStart"/>
+      <w:r>
+        <w:rPr>
+          <w:rFonts w:cs="Times New Roman"/>
+          <w:lang w:val="uk-UA"/>
+        </w:rPr>
+        <w:t>gun</w:t>
+      </w:r>
+      <w:proofErr w:type="spellEnd"/>
+      <w:r>
+        <w:rPr>
+          <w:rFonts w:cs="Times New Roman"/>
+          <w:lang w:val="uk-UA"/>
+        </w:rPr>
+        <w:t xml:space="preserve"> та ігровий рушій для підтримки цієї гри та можливості реалізації інших.</w:t>
       </w:r>
     </w:p>
     <w:p>
@@ -959,6 +1016,21 @@
           <w:lang w:val="uk-UA"/>
         </w:rPr>
         <w:t>Ціллю гри є дійти до останнього рівня перемагаючи на своєму шляху ворожих НПС та долаючи різноманітні перешкоди та головоломки. На кожен рівень надається певний час, за який потрібно перейти на наступний. Час можна отримати за перемогу над супротивником, або відшукавши особливі предмети на карті. При змаганні із іншими гравцями перемагає той, що заощадить якомога більше часу.</w:t>
+      </w:r>
+    </w:p>
+    <w:p>
+      <w:pPr>
+        <w:rPr>
+          <w:rFonts w:cs="Times New Roman"/>
+          <w:lang w:val="uk-UA"/>
+        </w:rPr>
+      </w:pPr>
+      <w:r>
+        <w:rPr>
+          <w:rFonts w:cs="Times New Roman"/>
+          <w:lang w:val="uk-UA"/>
+        </w:rPr>
+        <w:t>Рушій повинен бути відокремленим та самостійним. Підтримувати можливість додавання нових елементів не змінюючи код ігрового рушія, та розширення його функціоналу.</w:t>
       </w:r>
     </w:p>
     <w:p>
@@ -1490,6 +1562,7 @@
                 <w:rFonts w:cs="Times New Roman"/>
                 <w:lang w:val="uk-UA"/>
               </w:rPr>
+              <w:lastRenderedPageBreak/>
               <w:t>Збій техніки</w:t>
             </w:r>
           </w:p>
@@ -1736,7 +1809,6 @@
         <w:rPr>
           <w:szCs w:val="28"/>
         </w:rPr>
-        <w:lastRenderedPageBreak/>
         <w:t>Розбиття проекту на етапи. Визначення контрольних відміток</w:t>
       </w:r>
       <w:r>
@@ -1945,6 +2017,7 @@
                 <w:rFonts w:cs="Times New Roman"/>
                 <w:lang w:val="uk-UA"/>
               </w:rPr>
+              <w:lastRenderedPageBreak/>
               <w:t>Етап</w:t>
             </w:r>
           </w:p>
@@ -2164,7 +2237,6 @@
                 <w:rFonts w:cs="Times New Roman"/>
                 <w:lang w:val="uk-UA"/>
               </w:rPr>
-              <w:lastRenderedPageBreak/>
               <w:t>Розробка та налаштування базового представлення для гри.</w:t>
             </w:r>
           </w:p>
@@ -2404,14 +2476,7 @@
                 <w:rFonts w:cs="Times New Roman"/>
                 <w:lang w:val="uk-UA"/>
               </w:rPr>
-              <w:t>В</w:t>
-            </w:r>
-            <w:r>
-              <w:rPr>
-                <w:rFonts w:cs="Times New Roman"/>
-                <w:lang w:val="uk-UA"/>
-              </w:rPr>
-              <w:t>провадження нових елементів гри</w:t>
+              <w:t>Впровадження нових елементів гри</w:t>
             </w:r>
           </w:p>
         </w:tc>
@@ -2443,21 +2508,7 @@
                 <w:rFonts w:cs="Times New Roman"/>
                 <w:lang w:val="uk-UA"/>
               </w:rPr>
-              <w:t>Розробка локального багатокористувацького режиму, додавання звукових ефектів</w:t>
-            </w:r>
-            <w:r>
-              <w:rPr>
-                <w:rFonts w:cs="Times New Roman"/>
-                <w:lang w:val="uk-UA"/>
-              </w:rPr>
-              <w:t>, та впровадження нових неігрових персонажів</w:t>
-            </w:r>
-            <w:r>
-              <w:rPr>
-                <w:rFonts w:cs="Times New Roman"/>
-                <w:lang w:val="uk-UA"/>
-              </w:rPr>
-              <w:t>.</w:t>
+              <w:t>Розробка локального багатокористувацького режиму, додавання звукових ефектів, та впровадження нових неігрових персонажів.</w:t>
             </w:r>
           </w:p>
         </w:tc>
@@ -2575,12 +2626,21 @@
                 <w:lang w:val="uk-UA"/>
               </w:rPr>
             </w:pPr>
-            <w:r>
-              <w:rPr>
-                <w:rFonts w:cs="Times New Roman"/>
-                <w:lang w:val="uk-UA"/>
-              </w:rPr>
-              <w:t>Полішинг проекту, доробка незакінченого функціоналу у  попередніх етапах. Полагодження багів та тестування.</w:t>
+            <w:proofErr w:type="spellStart"/>
+            <w:r>
+              <w:rPr>
+                <w:rFonts w:cs="Times New Roman"/>
+                <w:lang w:val="uk-UA"/>
+              </w:rPr>
+              <w:t>Полішинг</w:t>
+            </w:r>
+            <w:proofErr w:type="spellEnd"/>
+            <w:r>
+              <w:rPr>
+                <w:rFonts w:cs="Times New Roman"/>
+                <w:lang w:val="uk-UA"/>
+              </w:rPr>
+              <w:t xml:space="preserve"> проекту, доробка незакінченого функціоналу у  попередніх етапах. Полагодження багів та тестування.</w:t>
             </w:r>
             <w:r>
               <w:rPr>
@@ -2918,12 +2978,14 @@
         </w:rPr>
         <w:t xml:space="preserve">Для моніторингу обрано </w:t>
       </w:r>
+      <w:proofErr w:type="spellStart"/>
       <w:r>
         <w:rPr>
           <w:rFonts w:cs="Times New Roman"/>
         </w:rPr>
         <w:t>ProjectLibre</w:t>
       </w:r>
+      <w:proofErr w:type="spellEnd"/>
       <w:r>
         <w:rPr>
           <w:rFonts w:cs="Times New Roman"/>
@@ -2964,12 +3026,14 @@
         </w:rPr>
         <w:t xml:space="preserve">. </w:t>
       </w:r>
+      <w:proofErr w:type="spellStart"/>
       <w:r>
         <w:rPr>
           <w:rFonts w:cs="Times New Roman"/>
         </w:rPr>
         <w:t>ProjectLibre</w:t>
       </w:r>
+      <w:proofErr w:type="spellEnd"/>
       <w:r>
         <w:rPr>
           <w:rFonts w:cs="Times New Roman"/>

</xml_diff>